<commit_message>
Last changes before pratical presentation of biscuit clciker 2.0
</commit_message>
<xml_diff>
--- a/Dokumenter/Filler/IT-veiledning.docx
+++ b/Dokumenter/Filler/IT-veiledning.docx
@@ -224,7 +224,6 @@
                 <w:showingPlcHdr/>
                 <w15:appearance w15:val="hidden"/>
               </w:sdtPr>
-              <w:sdtEndPr/>
               <w:sdtContent>
                 <w:r>
                   <w:rPr>
@@ -1383,6 +1382,16 @@
               </w:rPr>
             </w:pPr>
           </w:p>
+          <w:p>
+            <w:pPr>
+              <w:pStyle w:val="NormalWeb"/>
+              <w:rPr>
+                <w:rFonts w:asciiTheme="minorHAnsi" w:hAnsiTheme="minorHAnsi" w:cstheme="minorHAnsi"/>
+                <w:sz w:val="22"/>
+                <w:szCs w:val="22"/>
+              </w:rPr>
+            </w:pPr>
+          </w:p>
         </w:tc>
       </w:tr>
     </w:tbl>
@@ -3160,7 +3169,7 @@
                     <w:pStyle w:val="NormalWeb"/>
                     <w:framePr w:hSpace="141" w:wrap="around" w:vAnchor="text" w:hAnchor="margin" w:xAlign="center" w:y="-181"/>
                     <w:rPr>
-                      <w:rFonts w:asciiTheme="minorHAnsi" w:hAnsiTheme="minorHAnsi" w:cstheme="minorHAnsi"/>
+                      <w:rFonts w:ascii="Source Code Pro" w:hAnsi="Source Code Pro" w:cstheme="minorHAnsi"/>
                       <w:sz w:val="22"/>
                       <w:szCs w:val="22"/>
                     </w:rPr>
@@ -3168,7 +3177,7 @@
                   <w:proofErr w:type="spellStart"/>
                   <w:r>
                     <w:rPr>
-                      <w:rFonts w:asciiTheme="minorHAnsi" w:hAnsiTheme="minorHAnsi" w:cstheme="minorHAnsi"/>
+                      <w:rFonts w:ascii="Source Code Pro" w:hAnsi="Source Code Pro" w:cstheme="minorHAnsi"/>
                       <w:i/>
                       <w:iCs/>
                       <w:sz w:val="22"/>
@@ -3179,7 +3188,7 @@
                   <w:proofErr w:type="spellEnd"/>
                   <w:r>
                     <w:rPr>
-                      <w:rFonts w:asciiTheme="minorHAnsi" w:hAnsiTheme="minorHAnsi" w:cstheme="minorHAnsi"/>
+                      <w:rFonts w:ascii="Source Code Pro" w:hAnsi="Source Code Pro" w:cstheme="minorHAnsi"/>
                       <w:i/>
                       <w:iCs/>
                       <w:sz w:val="22"/>
@@ -3190,7 +3199,7 @@
                   <w:proofErr w:type="spellStart"/>
                   <w:r>
                     <w:rPr>
-                      <w:rFonts w:asciiTheme="minorHAnsi" w:hAnsiTheme="minorHAnsi" w:cstheme="minorHAnsi"/>
+                      <w:rFonts w:ascii="Source Code Pro" w:hAnsi="Source Code Pro" w:cstheme="minorHAnsi"/>
                       <w:i/>
                       <w:iCs/>
                       <w:sz w:val="22"/>
@@ -3201,7 +3210,7 @@
                   <w:proofErr w:type="spellEnd"/>
                   <w:r>
                     <w:rPr>
-                      <w:rFonts w:asciiTheme="minorHAnsi" w:hAnsiTheme="minorHAnsi" w:cstheme="minorHAnsi"/>
+                      <w:rFonts w:ascii="Source Code Pro" w:hAnsi="Source Code Pro" w:cstheme="minorHAnsi"/>
                       <w:i/>
                       <w:iCs/>
                       <w:sz w:val="22"/>
@@ -3212,7 +3221,7 @@
                   <w:proofErr w:type="spellStart"/>
                   <w:r>
                     <w:rPr>
-                      <w:rFonts w:asciiTheme="minorHAnsi" w:hAnsiTheme="minorHAnsi" w:cstheme="minorHAnsi"/>
+                      <w:rFonts w:ascii="Source Code Pro" w:hAnsi="Source Code Pro" w:cstheme="minorHAnsi"/>
                       <w:i/>
                       <w:iCs/>
                       <w:sz w:val="22"/>
@@ -3223,7 +3232,7 @@
                   <w:proofErr w:type="spellEnd"/>
                   <w:r>
                     <w:rPr>
-                      <w:rFonts w:asciiTheme="minorHAnsi" w:hAnsiTheme="minorHAnsi" w:cstheme="minorHAnsi"/>
+                      <w:rFonts w:ascii="Source Code Pro" w:hAnsi="Source Code Pro" w:cstheme="minorHAnsi"/>
                       <w:i/>
                       <w:iCs/>
                       <w:sz w:val="22"/>
@@ -3234,7 +3243,7 @@
                   <w:proofErr w:type="spellStart"/>
                   <w:r>
                     <w:rPr>
-                      <w:rFonts w:asciiTheme="minorHAnsi" w:hAnsiTheme="minorHAnsi" w:cstheme="minorHAnsi"/>
+                      <w:rFonts w:ascii="Source Code Pro" w:hAnsi="Source Code Pro" w:cstheme="minorHAnsi"/>
                       <w:i/>
                       <w:iCs/>
                       <w:sz w:val="22"/>
@@ -3364,22 +3373,22 @@
               <w:tblLook w:val="04A0" w:firstRow="1" w:lastRow="0" w:firstColumn="1" w:lastColumn="0" w:noHBand="0" w:noVBand="1"/>
             </w:tblPr>
             <w:tblGrid>
-              <w:gridCol w:w="5780"/>
+              <w:gridCol w:w="8033"/>
             </w:tblGrid>
             <w:tr>
               <w:trPr>
-                <w:trHeight w:val="383"/>
+                <w:trHeight w:val="409"/>
               </w:trPr>
               <w:tc>
                 <w:tcPr>
-                  <w:tcW w:w="5780" w:type="dxa"/>
+                  <w:tcW w:w="8033" w:type="dxa"/>
                 </w:tcPr>
                 <w:p>
                   <w:pPr>
                     <w:pStyle w:val="NormalWeb"/>
                     <w:framePr w:hSpace="141" w:wrap="around" w:vAnchor="text" w:hAnchor="margin" w:xAlign="center" w:y="-181"/>
                     <w:rPr>
-                      <w:rFonts w:asciiTheme="minorHAnsi" w:hAnsiTheme="minorHAnsi" w:cstheme="minorHAnsi"/>
+                      <w:rFonts w:ascii="Source Code Pro" w:hAnsi="Source Code Pro" w:cstheme="minorHAnsi"/>
                       <w:i/>
                       <w:iCs/>
                       <w:sz w:val="22"/>
@@ -3388,7 +3397,7 @@
                   </w:pPr>
                   <w:r>
                     <w:rPr>
-                      <w:rFonts w:asciiTheme="minorHAnsi" w:hAnsiTheme="minorHAnsi" w:cstheme="minorHAnsi"/>
+                      <w:rFonts w:ascii="Source Code Pro" w:hAnsi="Source Code Pro" w:cstheme="minorHAnsi"/>
                       <w:i/>
                       <w:iCs/>
                       <w:sz w:val="22"/>
@@ -3399,7 +3408,7 @@
                   <w:proofErr w:type="spellStart"/>
                   <w:r>
                     <w:rPr>
-                      <w:rFonts w:asciiTheme="minorHAnsi" w:hAnsiTheme="minorHAnsi" w:cstheme="minorHAnsi"/>
+                      <w:rFonts w:ascii="Source Code Pro" w:hAnsi="Source Code Pro" w:cstheme="minorHAnsi"/>
                       <w:i/>
                       <w:iCs/>
                       <w:sz w:val="22"/>
@@ -3410,7 +3419,7 @@
                   <w:proofErr w:type="spellEnd"/>
                   <w:r>
                     <w:rPr>
-                      <w:rFonts w:asciiTheme="minorHAnsi" w:hAnsiTheme="minorHAnsi" w:cstheme="minorHAnsi"/>
+                      <w:rFonts w:ascii="Source Code Pro" w:hAnsi="Source Code Pro" w:cstheme="minorHAnsi"/>
                       <w:i/>
                       <w:iCs/>
                       <w:sz w:val="22"/>
@@ -3424,7 +3433,7 @@
                     <w:pStyle w:val="NormalWeb"/>
                     <w:framePr w:hSpace="141" w:wrap="around" w:vAnchor="text" w:hAnchor="margin" w:xAlign="center" w:y="-181"/>
                     <w:rPr>
-                      <w:rFonts w:asciiTheme="minorHAnsi" w:hAnsiTheme="minorHAnsi" w:cstheme="minorHAnsi"/>
+                      <w:rFonts w:ascii="Source Code Pro" w:hAnsi="Source Code Pro" w:cstheme="minorHAnsi"/>
                       <w:i/>
                       <w:iCs/>
                       <w:sz w:val="22"/>
@@ -3434,7 +3443,7 @@
                   <w:proofErr w:type="spellStart"/>
                   <w:r>
                     <w:rPr>
-                      <w:rFonts w:asciiTheme="minorHAnsi" w:hAnsiTheme="minorHAnsi" w:cstheme="minorHAnsi"/>
+                      <w:rFonts w:ascii="Source Code Pro" w:hAnsi="Source Code Pro" w:cstheme="minorHAnsi"/>
                       <w:i/>
                       <w:iCs/>
                       <w:sz w:val="22"/>
@@ -3445,7 +3454,7 @@
                   <w:proofErr w:type="spellEnd"/>
                   <w:r>
                     <w:rPr>
-                      <w:rFonts w:asciiTheme="minorHAnsi" w:hAnsiTheme="minorHAnsi" w:cstheme="minorHAnsi"/>
+                      <w:rFonts w:ascii="Source Code Pro" w:hAnsi="Source Code Pro" w:cstheme="minorHAnsi"/>
                       <w:i/>
                       <w:iCs/>
                       <w:sz w:val="22"/>
@@ -3456,7 +3465,7 @@
                   <w:proofErr w:type="spellStart"/>
                   <w:r>
                     <w:rPr>
-                      <w:rFonts w:asciiTheme="minorHAnsi" w:hAnsiTheme="minorHAnsi" w:cstheme="minorHAnsi"/>
+                      <w:rFonts w:ascii="Source Code Pro" w:hAnsi="Source Code Pro" w:cstheme="minorHAnsi"/>
                       <w:i/>
                       <w:iCs/>
                       <w:sz w:val="22"/>
@@ -3467,7 +3476,7 @@
                   <w:proofErr w:type="spellEnd"/>
                   <w:r>
                     <w:rPr>
-                      <w:rFonts w:asciiTheme="minorHAnsi" w:hAnsiTheme="minorHAnsi" w:cstheme="minorHAnsi"/>
+                      <w:rFonts w:ascii="Source Code Pro" w:hAnsi="Source Code Pro" w:cstheme="minorHAnsi"/>
                       <w:i/>
                       <w:iCs/>
                       <w:sz w:val="22"/>
@@ -3479,7 +3488,7 @@
                     <w:r>
                       <w:rPr>
                         <w:rStyle w:val="Hyperkobling"/>
-                        <w:rFonts w:asciiTheme="minorHAnsi" w:hAnsiTheme="minorHAnsi" w:cstheme="minorHAnsi"/>
+                        <w:rFonts w:ascii="Source Code Pro" w:hAnsi="Source Code Pro" w:cstheme="minorHAnsi"/>
                         <w:i/>
                         <w:iCs/>
                         <w:sz w:val="22"/>
@@ -3490,7 +3499,7 @@
                   </w:hyperlink>
                   <w:r>
                     <w:rPr>
-                      <w:rFonts w:asciiTheme="minorHAnsi" w:hAnsiTheme="minorHAnsi" w:cstheme="minorHAnsi"/>
+                      <w:rFonts w:ascii="Source Code Pro" w:hAnsi="Source Code Pro" w:cstheme="minorHAnsi"/>
                       <w:i/>
                       <w:iCs/>
                       <w:sz w:val="22"/>
@@ -3500,7 +3509,7 @@
                   </w:r>
                   <w:r>
                     <w:rPr>
-                      <w:rFonts w:asciiTheme="minorHAnsi" w:hAnsiTheme="minorHAnsi" w:cstheme="minorHAnsi"/>
+                      <w:rFonts w:ascii="Source Code Pro" w:hAnsi="Source Code Pro" w:cstheme="minorHAnsi"/>
                       <w:b/>
                       <w:bCs/>
                       <w:sz w:val="22"/>
@@ -3510,7 +3519,7 @@
                   </w:r>
                   <w:r>
                     <w:rPr>
-                      <w:rFonts w:asciiTheme="minorHAnsi" w:hAnsiTheme="minorHAnsi" w:cstheme="minorHAnsi"/>
+                      <w:rFonts w:ascii="Source Code Pro" w:hAnsi="Source Code Pro" w:cstheme="minorHAnsi"/>
                       <w:i/>
                       <w:iCs/>
                       <w:sz w:val="22"/>
@@ -3533,7 +3542,7 @@
                   </w:pPr>
                   <w:r>
                     <w:rPr>
-                      <w:rFonts w:asciiTheme="minorHAnsi" w:hAnsiTheme="minorHAnsi" w:cstheme="minorHAnsi"/>
+                      <w:rFonts w:ascii="Source Code Pro" w:hAnsi="Source Code Pro" w:cstheme="minorHAnsi"/>
                       <w:i/>
                       <w:iCs/>
                       <w:sz w:val="22"/>
@@ -3641,7 +3650,7 @@
                     <w:pStyle w:val="NormalWeb"/>
                     <w:framePr w:hSpace="141" w:wrap="around" w:vAnchor="text" w:hAnchor="margin" w:xAlign="center" w:y="-181"/>
                     <w:rPr>
-                      <w:rFonts w:asciiTheme="minorHAnsi" w:hAnsiTheme="minorHAnsi" w:cstheme="minorHAnsi"/>
+                      <w:rFonts w:ascii="Source Code Pro" w:hAnsi="Source Code Pro" w:cstheme="minorHAnsi"/>
                       <w:i/>
                       <w:iCs/>
                       <w:sz w:val="22"/>
@@ -3651,7 +3660,7 @@
                   <w:proofErr w:type="spellStart"/>
                   <w:r>
                     <w:rPr>
-                      <w:rFonts w:asciiTheme="minorHAnsi" w:hAnsiTheme="minorHAnsi" w:cstheme="minorHAnsi"/>
+                      <w:rFonts w:ascii="Source Code Pro" w:hAnsi="Source Code Pro" w:cstheme="minorHAnsi"/>
                       <w:i/>
                       <w:iCs/>
                       <w:sz w:val="22"/>
@@ -3662,7 +3671,7 @@
                   <w:proofErr w:type="spellEnd"/>
                   <w:r>
                     <w:rPr>
-                      <w:rFonts w:asciiTheme="minorHAnsi" w:hAnsiTheme="minorHAnsi" w:cstheme="minorHAnsi"/>
+                      <w:rFonts w:ascii="Source Code Pro" w:hAnsi="Source Code Pro" w:cstheme="minorHAnsi"/>
                       <w:i/>
                       <w:iCs/>
                       <w:sz w:val="22"/>
@@ -3673,7 +3682,7 @@
                   <w:proofErr w:type="spellStart"/>
                   <w:r>
                     <w:rPr>
-                      <w:rFonts w:asciiTheme="minorHAnsi" w:hAnsiTheme="minorHAnsi" w:cstheme="minorHAnsi"/>
+                      <w:rFonts w:ascii="Source Code Pro" w:hAnsi="Source Code Pro" w:cstheme="minorHAnsi"/>
                       <w:i/>
                       <w:iCs/>
                       <w:sz w:val="22"/>
@@ -3684,7 +3693,7 @@
                   <w:proofErr w:type="spellEnd"/>
                   <w:r>
                     <w:rPr>
-                      <w:rFonts w:asciiTheme="minorHAnsi" w:hAnsiTheme="minorHAnsi" w:cstheme="minorHAnsi"/>
+                      <w:rFonts w:ascii="Source Code Pro" w:hAnsi="Source Code Pro" w:cstheme="minorHAnsi"/>
                       <w:i/>
                       <w:iCs/>
                       <w:sz w:val="22"/>
@@ -3695,7 +3704,7 @@
                   <w:proofErr w:type="spellStart"/>
                   <w:r>
                     <w:rPr>
-                      <w:rFonts w:asciiTheme="minorHAnsi" w:hAnsiTheme="minorHAnsi" w:cstheme="minorHAnsi"/>
+                      <w:rFonts w:ascii="Source Code Pro" w:hAnsi="Source Code Pro" w:cstheme="minorHAnsi"/>
                       <w:i/>
                       <w:iCs/>
                       <w:sz w:val="22"/>
@@ -3706,7 +3715,7 @@
                   <w:proofErr w:type="spellEnd"/>
                   <w:r>
                     <w:rPr>
-                      <w:rFonts w:asciiTheme="minorHAnsi" w:hAnsiTheme="minorHAnsi" w:cstheme="minorHAnsi"/>
+                      <w:rFonts w:ascii="Source Code Pro" w:hAnsi="Source Code Pro" w:cstheme="minorHAnsi"/>
                       <w:i/>
                       <w:iCs/>
                       <w:sz w:val="22"/>
@@ -3745,22 +3754,22 @@
               <w:tblLook w:val="04A0" w:firstRow="1" w:lastRow="0" w:firstColumn="1" w:lastColumn="0" w:noHBand="0" w:noVBand="1"/>
             </w:tblPr>
             <w:tblGrid>
-              <w:gridCol w:w="6139"/>
+              <w:gridCol w:w="7289"/>
             </w:tblGrid>
             <w:tr>
               <w:trPr>
-                <w:trHeight w:val="323"/>
+                <w:trHeight w:val="358"/>
               </w:trPr>
               <w:tc>
                 <w:tcPr>
-                  <w:tcW w:w="6139" w:type="dxa"/>
+                  <w:tcW w:w="7289" w:type="dxa"/>
                 </w:tcPr>
                 <w:p>
                   <w:pPr>
                     <w:pStyle w:val="NormalWeb"/>
                     <w:framePr w:hSpace="141" w:wrap="around" w:vAnchor="text" w:hAnchor="margin" w:xAlign="center" w:y="-181"/>
                     <w:rPr>
-                      <w:rFonts w:asciiTheme="minorHAnsi" w:hAnsiTheme="minorHAnsi" w:cstheme="minorHAnsi"/>
+                      <w:rFonts w:ascii="Source Code Pro" w:hAnsi="Source Code Pro" w:cstheme="minorHAnsi"/>
                       <w:i/>
                       <w:iCs/>
                       <w:sz w:val="22"/>
@@ -3769,7 +3778,7 @@
                   </w:pPr>
                   <w:r>
                     <w:rPr>
-                      <w:rFonts w:asciiTheme="minorHAnsi" w:hAnsiTheme="minorHAnsi" w:cstheme="minorHAnsi"/>
+                      <w:rFonts w:ascii="Source Code Pro" w:hAnsi="Source Code Pro" w:cstheme="minorHAnsi"/>
                       <w:i/>
                       <w:iCs/>
                       <w:sz w:val="22"/>
@@ -3780,7 +3789,7 @@
                   <w:proofErr w:type="spellStart"/>
                   <w:r>
                     <w:rPr>
-                      <w:rFonts w:asciiTheme="minorHAnsi" w:hAnsiTheme="minorHAnsi" w:cstheme="minorHAnsi"/>
+                      <w:rFonts w:ascii="Source Code Pro" w:hAnsi="Source Code Pro" w:cstheme="minorHAnsi"/>
                       <w:i/>
                       <w:iCs/>
                       <w:sz w:val="22"/>
@@ -3791,7 +3800,7 @@
                   <w:proofErr w:type="spellEnd"/>
                   <w:r>
                     <w:rPr>
-                      <w:rFonts w:asciiTheme="minorHAnsi" w:hAnsiTheme="minorHAnsi" w:cstheme="minorHAnsi"/>
+                      <w:rFonts w:ascii="Source Code Pro" w:hAnsi="Source Code Pro" w:cstheme="minorHAnsi"/>
                       <w:i/>
                       <w:iCs/>
                       <w:sz w:val="22"/>
@@ -3812,7 +3821,147 @@
                 <w:szCs w:val="22"/>
               </w:rPr>
             </w:pPr>
-            <w:r>
+          </w:p>
+        </w:tc>
+      </w:tr>
+    </w:tbl>
+    <w:p>
+      <w:pPr>
+        <w:spacing w:after="160" w:line="259" w:lineRule="auto"/>
+      </w:pPr>
+      <w:bookmarkStart w:id="1" w:name="_Prestige"/>
+      <w:bookmarkStart w:id="2" w:name="_Konto_Håndering"/>
+      <w:bookmarkStart w:id="3" w:name="_Setting"/>
+      <w:bookmarkStart w:id="4" w:name="_Admin-panel"/>
+      <w:bookmarkEnd w:id="1"/>
+      <w:bookmarkEnd w:id="2"/>
+      <w:bookmarkEnd w:id="3"/>
+      <w:bookmarkEnd w:id="4"/>
+    </w:p>
+    <w:tbl>
+      <w:tblPr>
+        <w:tblpPr w:leftFromText="141" w:rightFromText="141" w:vertAnchor="text" w:horzAnchor="margin" w:tblpXSpec="center" w:tblpY="-181"/>
+        <w:tblW w:w="9782" w:type="dxa"/>
+        <w:tblLayout w:type="fixed"/>
+        <w:tblLook w:val="0600" w:firstRow="0" w:lastRow="0" w:firstColumn="0" w:lastColumn="0" w:noHBand="1" w:noVBand="1"/>
+      </w:tblPr>
+      <w:tblGrid>
+        <w:gridCol w:w="9782"/>
+      </w:tblGrid>
+      <w:tr>
+        <w:trPr>
+          <w:trHeight w:val="425"/>
+        </w:trPr>
+        <w:tc>
+          <w:tcPr>
+            <w:tcW w:w="9782" w:type="dxa"/>
+          </w:tcPr>
+          <w:p>
+            <w:pPr>
+              <w:pStyle w:val="Overskrift2"/>
+              <w:rPr>
+                <w:lang w:val="en-US"/>
+              </w:rPr>
+            </w:pPr>
+            <w:proofErr w:type="spellStart"/>
+            <w:r>
+              <w:rPr>
+                <w:color w:val="auto"/>
+                <w:sz w:val="44"/>
+                <w:szCs w:val="44"/>
+                <w:lang w:val="en-US"/>
+              </w:rPr>
+              <w:lastRenderedPageBreak/>
+              <w:t>Installsjon</w:t>
+            </w:r>
+            <w:proofErr w:type="spellEnd"/>
+            <w:r>
+              <w:rPr>
+                <w:color w:val="auto"/>
+                <w:sz w:val="44"/>
+                <w:szCs w:val="44"/>
+                <w:lang w:val="en-US"/>
+              </w:rPr>
+              <w:t xml:space="preserve"> av Biscuit Clicker 2.0, Del </w:t>
+            </w:r>
+            <w:r>
+              <w:rPr>
+                <w:color w:val="auto"/>
+                <w:sz w:val="44"/>
+                <w:szCs w:val="44"/>
+                <w:lang w:val="en-US"/>
+              </w:rPr>
+              <w:t>3</w:t>
+            </w:r>
+            <w:r>
+              <w:rPr>
+                <w:color w:val="auto"/>
+                <w:sz w:val="44"/>
+                <w:szCs w:val="44"/>
+                <w:lang w:val="en-US"/>
+              </w:rPr>
+              <w:t>.</w:t>
+            </w:r>
+          </w:p>
+        </w:tc>
+      </w:tr>
+      <w:tr>
+        <w:trPr>
+          <w:trHeight w:val="77"/>
+        </w:trPr>
+        <w:tc>
+          <w:tcPr>
+            <w:tcW w:w="9782" w:type="dxa"/>
+            <w:tcBorders>
+              <w:bottom w:val="single" w:sz="18" w:space="0" w:color="auto"/>
+            </w:tcBorders>
+          </w:tcPr>
+          <w:p>
+            <w:pPr>
+              <w:pStyle w:val="Ingenmellomrom"/>
+              <w:rPr>
+                <w:sz w:val="12"/>
+                <w:szCs w:val="12"/>
+                <w:lang w:val="en-US"/>
+              </w:rPr>
+            </w:pPr>
+          </w:p>
+        </w:tc>
+      </w:tr>
+      <w:tr>
+        <w:trPr>
+          <w:trHeight w:val="77"/>
+        </w:trPr>
+        <w:tc>
+          <w:tcPr>
+            <w:tcW w:w="9782" w:type="dxa"/>
+            <w:tcBorders>
+              <w:top w:val="single" w:sz="18" w:space="0" w:color="auto"/>
+            </w:tcBorders>
+          </w:tcPr>
+          <w:p>
+            <w:pPr>
+              <w:pStyle w:val="Ingenmellomrom"/>
+              <w:rPr>
+                <w:sz w:val="12"/>
+                <w:szCs w:val="12"/>
+                <w:lang w:val="en-US"/>
+              </w:rPr>
+            </w:pPr>
+          </w:p>
+        </w:tc>
+      </w:tr>
+      <w:tr>
+        <w:trPr>
+          <w:trHeight w:val="12378"/>
+        </w:trPr>
+        <w:tc>
+          <w:tcPr>
+            <w:tcW w:w="9782" w:type="dxa"/>
+          </w:tcPr>
+          <w:p>
+            <w:pPr>
+              <w:pStyle w:val="NormalWeb"/>
               <w:rPr>
                 <w:rFonts w:asciiTheme="minorHAnsi" w:hAnsiTheme="minorHAnsi" w:cstheme="minorHAnsi"/>
                 <w:b/>
@@ -3820,20 +3969,25 @@
                 <w:sz w:val="22"/>
                 <w:szCs w:val="22"/>
               </w:rPr>
-              <w:t>Ekstra steg</w:t>
-            </w:r>
-            <w:r>
-              <w:rPr>
-                <w:rFonts w:asciiTheme="minorHAnsi" w:hAnsiTheme="minorHAnsi" w:cstheme="minorHAnsi"/>
-                <w:sz w:val="22"/>
-                <w:szCs w:val="22"/>
-              </w:rPr>
-              <w:t>:</w:t>
+            </w:pPr>
+            <w:r>
+              <w:rPr>
+                <w:rFonts w:asciiTheme="minorHAnsi" w:hAnsiTheme="minorHAnsi" w:cstheme="minorHAnsi"/>
+                <w:b/>
+                <w:bCs/>
+                <w:sz w:val="22"/>
+                <w:szCs w:val="22"/>
+              </w:rPr>
+              <w:t>Så langt har du:</w:t>
             </w:r>
           </w:p>
           <w:p>
             <w:pPr>
               <w:pStyle w:val="NormalWeb"/>
+              <w:numPr>
+                <w:ilvl w:val="0"/>
+                <w:numId w:val="14"/>
+              </w:numPr>
               <w:rPr>
                 <w:rFonts w:asciiTheme="minorHAnsi" w:hAnsiTheme="minorHAnsi" w:cstheme="minorHAnsi"/>
                 <w:sz w:val="22"/>
@@ -3846,8 +4000,1043 @@
                 <w:sz w:val="22"/>
                 <w:szCs w:val="22"/>
               </w:rPr>
+              <w:t>Datamaskin med Linux terminal</w:t>
+            </w:r>
+          </w:p>
+          <w:p>
+            <w:pPr>
+              <w:pStyle w:val="NormalWeb"/>
+              <w:numPr>
+                <w:ilvl w:val="0"/>
+                <w:numId w:val="14"/>
+              </w:numPr>
+              <w:rPr>
+                <w:rFonts w:asciiTheme="minorHAnsi" w:hAnsiTheme="minorHAnsi" w:cstheme="minorHAnsi"/>
+                <w:sz w:val="22"/>
+                <w:szCs w:val="22"/>
+              </w:rPr>
+            </w:pPr>
+            <w:proofErr w:type="spellStart"/>
+            <w:r>
+              <w:rPr>
+                <w:rFonts w:asciiTheme="minorHAnsi" w:hAnsiTheme="minorHAnsi" w:cstheme="minorHAnsi"/>
+                <w:sz w:val="22"/>
+                <w:szCs w:val="22"/>
+              </w:rPr>
+              <w:t>Root</w:t>
+            </w:r>
+            <w:proofErr w:type="spellEnd"/>
+            <w:r>
+              <w:rPr>
+                <w:rFonts w:asciiTheme="minorHAnsi" w:hAnsiTheme="minorHAnsi" w:cstheme="minorHAnsi"/>
+                <w:sz w:val="22"/>
+                <w:szCs w:val="22"/>
+              </w:rPr>
+              <w:t xml:space="preserve"> – rettigheter</w:t>
+            </w:r>
+          </w:p>
+          <w:p>
+            <w:pPr>
+              <w:pStyle w:val="NormalWeb"/>
+              <w:numPr>
+                <w:ilvl w:val="0"/>
+                <w:numId w:val="14"/>
+              </w:numPr>
+              <w:rPr>
+                <w:rFonts w:asciiTheme="minorHAnsi" w:hAnsiTheme="minorHAnsi" w:cstheme="minorHAnsi"/>
+                <w:sz w:val="22"/>
+                <w:szCs w:val="22"/>
+              </w:rPr>
+            </w:pPr>
+            <w:r>
+              <w:rPr>
+                <w:rFonts w:asciiTheme="minorHAnsi" w:hAnsiTheme="minorHAnsi" w:cstheme="minorHAnsi"/>
+                <w:sz w:val="22"/>
+                <w:szCs w:val="22"/>
+              </w:rPr>
+              <w:t>Stabil internet-tilkobling</w:t>
+            </w:r>
+          </w:p>
+          <w:p>
+            <w:pPr>
+              <w:pStyle w:val="NormalWeb"/>
+              <w:numPr>
+                <w:ilvl w:val="0"/>
+                <w:numId w:val="14"/>
+              </w:numPr>
+              <w:rPr>
+                <w:rFonts w:asciiTheme="minorHAnsi" w:hAnsiTheme="minorHAnsi" w:cstheme="minorHAnsi"/>
+                <w:sz w:val="22"/>
+                <w:szCs w:val="22"/>
+              </w:rPr>
+            </w:pPr>
+            <w:r>
+              <w:rPr>
+                <w:rFonts w:asciiTheme="minorHAnsi" w:hAnsiTheme="minorHAnsi" w:cstheme="minorHAnsi"/>
+                <w:sz w:val="22"/>
+                <w:szCs w:val="22"/>
+              </w:rPr>
+              <w:t xml:space="preserve">AMP </w:t>
+            </w:r>
+            <w:r>
+              <w:rPr>
+                <w:rFonts w:asciiTheme="minorHAnsi" w:hAnsiTheme="minorHAnsi" w:cstheme="minorHAnsi"/>
+                <w:sz w:val="22"/>
+                <w:szCs w:val="22"/>
+              </w:rPr>
+              <w:t>–</w:t>
+            </w:r>
+            <w:r>
+              <w:rPr>
+                <w:rFonts w:asciiTheme="minorHAnsi" w:hAnsiTheme="minorHAnsi" w:cstheme="minorHAnsi"/>
+                <w:sz w:val="22"/>
+                <w:szCs w:val="22"/>
+              </w:rPr>
+              <w:t xml:space="preserve"> Installert</w:t>
+            </w:r>
+          </w:p>
+          <w:p>
+            <w:pPr>
+              <w:pStyle w:val="NormalWeb"/>
+              <w:numPr>
+                <w:ilvl w:val="0"/>
+                <w:numId w:val="14"/>
+              </w:numPr>
+              <w:rPr>
+                <w:rFonts w:asciiTheme="minorHAnsi" w:hAnsiTheme="minorHAnsi" w:cstheme="minorHAnsi"/>
+                <w:sz w:val="22"/>
+                <w:szCs w:val="22"/>
+              </w:rPr>
+            </w:pPr>
+            <w:proofErr w:type="spellStart"/>
+            <w:r>
+              <w:rPr>
+                <w:rFonts w:asciiTheme="minorHAnsi" w:hAnsiTheme="minorHAnsi" w:cstheme="minorHAnsi"/>
+                <w:sz w:val="22"/>
+                <w:szCs w:val="22"/>
+              </w:rPr>
+              <w:t>Biscuit</w:t>
+            </w:r>
+            <w:proofErr w:type="spellEnd"/>
+            <w:r>
+              <w:rPr>
+                <w:rFonts w:asciiTheme="minorHAnsi" w:hAnsiTheme="minorHAnsi" w:cstheme="minorHAnsi"/>
+                <w:sz w:val="22"/>
+                <w:szCs w:val="22"/>
+              </w:rPr>
+              <w:t xml:space="preserve"> </w:t>
+            </w:r>
+            <w:proofErr w:type="spellStart"/>
+            <w:r>
+              <w:rPr>
+                <w:rFonts w:asciiTheme="minorHAnsi" w:hAnsiTheme="minorHAnsi" w:cstheme="minorHAnsi"/>
+                <w:sz w:val="22"/>
+                <w:szCs w:val="22"/>
+              </w:rPr>
+              <w:t>Clicker</w:t>
+            </w:r>
+            <w:proofErr w:type="spellEnd"/>
+            <w:r>
+              <w:rPr>
+                <w:rFonts w:asciiTheme="minorHAnsi" w:hAnsiTheme="minorHAnsi" w:cstheme="minorHAnsi"/>
+                <w:sz w:val="22"/>
+                <w:szCs w:val="22"/>
+              </w:rPr>
+              <w:t xml:space="preserve"> Filer installere</w:t>
+            </w:r>
+          </w:p>
+          <w:p>
+            <w:pPr>
+              <w:pStyle w:val="NormalWeb"/>
+              <w:rPr>
+                <w:rFonts w:asciiTheme="minorHAnsi" w:hAnsiTheme="minorHAnsi" w:cstheme="minorHAnsi"/>
+                <w:sz w:val="22"/>
+                <w:szCs w:val="22"/>
+              </w:rPr>
+            </w:pPr>
+            <w:r>
+              <w:rPr>
+                <w:rFonts w:asciiTheme="minorHAnsi" w:hAnsiTheme="minorHAnsi" w:cstheme="minorHAnsi"/>
+                <w:sz w:val="22"/>
+                <w:szCs w:val="22"/>
+              </w:rPr>
+              <w:t>Nå må vi konfigurere brannmuren</w:t>
+            </w:r>
+            <w:r>
+              <w:rPr>
+                <w:rFonts w:asciiTheme="minorHAnsi" w:hAnsiTheme="minorHAnsi" w:cstheme="minorHAnsi"/>
+                <w:sz w:val="22"/>
+                <w:szCs w:val="22"/>
+              </w:rPr>
+              <w:t>:</w:t>
+            </w:r>
+          </w:p>
+          <w:p>
+            <w:pPr>
+              <w:pStyle w:val="NormalWeb"/>
+              <w:rPr>
+                <w:rFonts w:asciiTheme="minorHAnsi" w:hAnsiTheme="minorHAnsi" w:cstheme="minorHAnsi"/>
+                <w:sz w:val="22"/>
+                <w:szCs w:val="22"/>
+              </w:rPr>
+            </w:pPr>
+            <w:r>
+              <w:rPr>
+                <w:rFonts w:asciiTheme="minorHAnsi" w:hAnsiTheme="minorHAnsi" w:cstheme="minorHAnsi"/>
+                <w:sz w:val="22"/>
+                <w:szCs w:val="22"/>
+              </w:rPr>
               <w:tab/>
-              <w:t xml:space="preserve">Det hjelper med å ha en statisk IP adresse. </w:t>
+            </w:r>
+            <w:r>
+              <w:rPr>
+                <w:rFonts w:asciiTheme="minorHAnsi" w:hAnsiTheme="minorHAnsi" w:cstheme="minorHAnsi"/>
+                <w:sz w:val="22"/>
+                <w:szCs w:val="22"/>
+              </w:rPr>
+              <w:t xml:space="preserve">Hvis du har ikke </w:t>
+            </w:r>
+            <w:proofErr w:type="spellStart"/>
+            <w:r>
+              <w:rPr>
+                <w:rFonts w:asciiTheme="minorHAnsi" w:hAnsiTheme="minorHAnsi" w:cstheme="minorHAnsi"/>
+                <w:sz w:val="22"/>
+                <w:szCs w:val="22"/>
+              </w:rPr>
+              <w:t>ufw</w:t>
+            </w:r>
+            <w:proofErr w:type="spellEnd"/>
+            <w:r>
+              <w:rPr>
+                <w:rFonts w:asciiTheme="minorHAnsi" w:hAnsiTheme="minorHAnsi" w:cstheme="minorHAnsi"/>
+                <w:sz w:val="22"/>
+                <w:szCs w:val="22"/>
+              </w:rPr>
+              <w:t xml:space="preserve"> installert og det </w:t>
+            </w:r>
+            <w:r>
+              <w:rPr>
+                <w:rFonts w:asciiTheme="minorHAnsi" w:hAnsiTheme="minorHAnsi" w:cstheme="minorHAnsi"/>
+                <w:sz w:val="22"/>
+                <w:szCs w:val="22"/>
+              </w:rPr>
+              <w:t>under</w:t>
+            </w:r>
+            <w:r>
+              <w:rPr>
+                <w:rFonts w:asciiTheme="minorHAnsi" w:hAnsiTheme="minorHAnsi" w:cstheme="minorHAnsi"/>
+                <w:sz w:val="22"/>
+                <w:szCs w:val="22"/>
+              </w:rPr>
+              <w:t xml:space="preserve"> går ikke</w:t>
+            </w:r>
+            <w:r>
+              <w:rPr>
+                <w:rFonts w:asciiTheme="minorHAnsi" w:hAnsiTheme="minorHAnsi" w:cstheme="minorHAnsi"/>
+                <w:sz w:val="22"/>
+                <w:szCs w:val="22"/>
+              </w:rPr>
+              <w:t xml:space="preserve"> kan vi installere gjennom dette:</w:t>
+            </w:r>
+          </w:p>
+          <w:tbl>
+            <w:tblPr>
+              <w:tblStyle w:val="Tabellrutenett"/>
+              <w:tblW w:w="0" w:type="auto"/>
+              <w:tblInd w:w="659" w:type="dxa"/>
+              <w:tblLook w:val="04A0" w:firstRow="1" w:lastRow="0" w:firstColumn="1" w:lastColumn="0" w:noHBand="0" w:noVBand="1"/>
+            </w:tblPr>
+            <w:tblGrid>
+              <w:gridCol w:w="5301"/>
+            </w:tblGrid>
+            <w:tr>
+              <w:trPr>
+                <w:trHeight w:val="416"/>
+              </w:trPr>
+              <w:tc>
+                <w:tcPr>
+                  <w:tcW w:w="5301" w:type="dxa"/>
+                </w:tcPr>
+                <w:p>
+                  <w:pPr>
+                    <w:pStyle w:val="NormalWeb"/>
+                    <w:framePr w:hSpace="141" w:wrap="around" w:vAnchor="text" w:hAnchor="margin" w:xAlign="center" w:y="-181"/>
+                    <w:rPr>
+                      <w:rFonts w:ascii="Source Code Pro" w:hAnsi="Source Code Pro" w:cstheme="minorHAnsi"/>
+                      <w:i/>
+                      <w:iCs/>
+                      <w:sz w:val="22"/>
+                      <w:szCs w:val="22"/>
+                    </w:rPr>
+                  </w:pPr>
+                  <w:proofErr w:type="spellStart"/>
+                  <w:r>
+                    <w:rPr>
+                      <w:rFonts w:ascii="Source Code Pro" w:hAnsi="Source Code Pro" w:cstheme="minorHAnsi"/>
+                      <w:i/>
+                      <w:iCs/>
+                      <w:sz w:val="22"/>
+                      <w:szCs w:val="22"/>
+                    </w:rPr>
+                    <w:t>S</w:t>
+                  </w:r>
+                  <w:r>
+                    <w:rPr>
+                      <w:rFonts w:ascii="Source Code Pro" w:hAnsi="Source Code Pro" w:cstheme="minorHAnsi"/>
+                      <w:i/>
+                      <w:iCs/>
+                      <w:sz w:val="22"/>
+                      <w:szCs w:val="22"/>
+                    </w:rPr>
+                    <w:t>ud</w:t>
+                  </w:r>
+                  <w:r>
+                    <w:rPr>
+                      <w:rFonts w:ascii="Source Code Pro" w:hAnsi="Source Code Pro" w:cstheme="minorHAnsi"/>
+                      <w:i/>
+                      <w:iCs/>
+                      <w:sz w:val="22"/>
+                      <w:szCs w:val="22"/>
+                    </w:rPr>
+                    <w:t>o</w:t>
+                  </w:r>
+                  <w:proofErr w:type="spellEnd"/>
+                  <w:r>
+                    <w:rPr>
+                      <w:rFonts w:ascii="Source Code Pro" w:hAnsi="Source Code Pro" w:cstheme="minorHAnsi"/>
+                      <w:i/>
+                      <w:iCs/>
+                      <w:sz w:val="22"/>
+                      <w:szCs w:val="22"/>
+                    </w:rPr>
+                    <w:t xml:space="preserve"> apt </w:t>
+                  </w:r>
+                  <w:proofErr w:type="spellStart"/>
+                  <w:r>
+                    <w:rPr>
+                      <w:rFonts w:ascii="Source Code Pro" w:hAnsi="Source Code Pro" w:cstheme="minorHAnsi"/>
+                      <w:i/>
+                      <w:iCs/>
+                      <w:sz w:val="22"/>
+                      <w:szCs w:val="22"/>
+                    </w:rPr>
+                    <w:t>install</w:t>
+                  </w:r>
+                  <w:proofErr w:type="spellEnd"/>
+                  <w:r>
+                    <w:rPr>
+                      <w:rFonts w:ascii="Source Code Pro" w:hAnsi="Source Code Pro" w:cstheme="minorHAnsi"/>
+                      <w:i/>
+                      <w:iCs/>
+                      <w:sz w:val="22"/>
+                      <w:szCs w:val="22"/>
+                    </w:rPr>
+                    <w:t xml:space="preserve"> </w:t>
+                  </w:r>
+                  <w:proofErr w:type="spellStart"/>
+                  <w:r>
+                    <w:rPr>
+                      <w:rFonts w:ascii="Source Code Pro" w:hAnsi="Source Code Pro" w:cstheme="minorHAnsi"/>
+                      <w:i/>
+                      <w:iCs/>
+                      <w:sz w:val="22"/>
+                      <w:szCs w:val="22"/>
+                    </w:rPr>
+                    <w:t>ufw</w:t>
+                  </w:r>
+                  <w:proofErr w:type="spellEnd"/>
+                </w:p>
+                <w:p>
+                  <w:pPr>
+                    <w:spacing w:line="360" w:lineRule="auto"/>
+                    <w:rPr>
+                      <w:rFonts w:ascii="Source Code Pro" w:eastAsia="Times New Roman" w:hAnsi="Source Code Pro" w:cs="Suez One"/>
+                      <w:lang w:val="en-US" w:eastAsia="nb-NO"/>
+                    </w:rPr>
+                  </w:pPr>
+                  <w:proofErr w:type="spellStart"/>
+                  <w:r>
+                    <w:rPr>
+                      <w:rFonts w:ascii="Source Code Pro" w:eastAsia="Times New Roman" w:hAnsi="Source Code Pro" w:cs="Suez One"/>
+                      <w:lang w:val="en-US" w:eastAsia="nb-NO"/>
+                    </w:rPr>
+                    <w:t>sudo</w:t>
+                  </w:r>
+                  <w:proofErr w:type="spellEnd"/>
+                  <w:r>
+                    <w:rPr>
+                      <w:rFonts w:ascii="Source Code Pro" w:eastAsia="Times New Roman" w:hAnsi="Source Code Pro" w:cs="Suez One"/>
+                      <w:lang w:val="en-US" w:eastAsia="nb-NO"/>
+                    </w:rPr>
+                    <w:t xml:space="preserve"> </w:t>
+                  </w:r>
+                  <w:proofErr w:type="spellStart"/>
+                  <w:r>
+                    <w:rPr>
+                      <w:rFonts w:ascii="Source Code Pro" w:eastAsia="Times New Roman" w:hAnsi="Source Code Pro" w:cs="Suez One"/>
+                      <w:lang w:val="en-US" w:eastAsia="nb-NO"/>
+                    </w:rPr>
+                    <w:t>ufw</w:t>
+                  </w:r>
+                  <w:proofErr w:type="spellEnd"/>
+                  <w:r>
+                    <w:rPr>
+                      <w:rFonts w:ascii="Source Code Pro" w:eastAsia="Times New Roman" w:hAnsi="Source Code Pro" w:cs="Suez One"/>
+                      <w:lang w:val="en-US" w:eastAsia="nb-NO"/>
+                    </w:rPr>
+                    <w:t xml:space="preserve"> default deny incoming</w:t>
+                  </w:r>
+                </w:p>
+                <w:p>
+                  <w:pPr>
+                    <w:spacing w:line="360" w:lineRule="auto"/>
+                    <w:rPr>
+                      <w:rFonts w:ascii="Source Code Pro" w:eastAsia="Times New Roman" w:hAnsi="Source Code Pro" w:cs="Suez One"/>
+                      <w:lang w:val="en-US" w:eastAsia="nb-NO"/>
+                    </w:rPr>
+                  </w:pPr>
+                  <w:proofErr w:type="spellStart"/>
+                  <w:r>
+                    <w:rPr>
+                      <w:rFonts w:ascii="Source Code Pro" w:eastAsia="Times New Roman" w:hAnsi="Source Code Pro" w:cs="Suez One"/>
+                      <w:lang w:val="en-US" w:eastAsia="nb-NO"/>
+                    </w:rPr>
+                    <w:t>sudo</w:t>
+                  </w:r>
+                  <w:proofErr w:type="spellEnd"/>
+                  <w:r>
+                    <w:rPr>
+                      <w:rFonts w:ascii="Source Code Pro" w:eastAsia="Times New Roman" w:hAnsi="Source Code Pro" w:cs="Suez One"/>
+                      <w:lang w:val="en-US" w:eastAsia="nb-NO"/>
+                    </w:rPr>
+                    <w:t xml:space="preserve"> </w:t>
+                  </w:r>
+                  <w:proofErr w:type="spellStart"/>
+                  <w:r>
+                    <w:rPr>
+                      <w:rFonts w:ascii="Source Code Pro" w:eastAsia="Times New Roman" w:hAnsi="Source Code Pro" w:cs="Suez One"/>
+                      <w:lang w:val="en-US" w:eastAsia="nb-NO"/>
+                    </w:rPr>
+                    <w:t>ufw</w:t>
+                  </w:r>
+                  <w:proofErr w:type="spellEnd"/>
+                  <w:r>
+                    <w:rPr>
+                      <w:rFonts w:ascii="Source Code Pro" w:eastAsia="Times New Roman" w:hAnsi="Source Code Pro" w:cs="Suez One"/>
+                      <w:lang w:val="en-US" w:eastAsia="nb-NO"/>
+                    </w:rPr>
+                    <w:t xml:space="preserve"> default allow outgoing</w:t>
+                  </w:r>
+                </w:p>
+              </w:tc>
+            </w:tr>
+          </w:tbl>
+          <w:p>
+            <w:pPr>
+              <w:pStyle w:val="NormalWeb"/>
+              <w:rPr>
+                <w:rFonts w:asciiTheme="minorHAnsi" w:hAnsiTheme="minorHAnsi" w:cstheme="minorHAnsi"/>
+                <w:sz w:val="22"/>
+                <w:szCs w:val="22"/>
+              </w:rPr>
+            </w:pPr>
+            <w:r>
+              <w:rPr>
+                <w:rFonts w:asciiTheme="minorHAnsi" w:hAnsiTheme="minorHAnsi" w:cstheme="minorHAnsi"/>
+                <w:sz w:val="22"/>
+                <w:szCs w:val="22"/>
+              </w:rPr>
+              <w:tab/>
+              <w:t>Nå er vi klare for å konfi</w:t>
+            </w:r>
+            <w:r>
+              <w:rPr>
+                <w:rFonts w:asciiTheme="minorHAnsi" w:hAnsiTheme="minorHAnsi" w:cstheme="minorHAnsi"/>
+                <w:sz w:val="22"/>
+                <w:szCs w:val="22"/>
+              </w:rPr>
+              <w:t>gurere brannmuren vår.</w:t>
+            </w:r>
+          </w:p>
+          <w:p>
+            <w:pPr>
+              <w:pStyle w:val="NormalWeb"/>
+              <w:rPr>
+                <w:rFonts w:asciiTheme="minorHAnsi" w:hAnsiTheme="minorHAnsi" w:cstheme="minorHAnsi"/>
+                <w:sz w:val="22"/>
+                <w:szCs w:val="22"/>
+              </w:rPr>
+            </w:pPr>
+            <w:r>
+              <w:rPr>
+                <w:rFonts w:asciiTheme="minorHAnsi" w:hAnsiTheme="minorHAnsi" w:cstheme="minorHAnsi"/>
+                <w:sz w:val="22"/>
+                <w:szCs w:val="22"/>
+              </w:rPr>
+              <w:tab/>
+              <w:t xml:space="preserve">Vi skal gjøre dette gjennom </w:t>
+            </w:r>
+            <w:r>
+              <w:rPr>
+                <w:rFonts w:asciiTheme="minorHAnsi" w:hAnsiTheme="minorHAnsi" w:cstheme="minorHAnsi"/>
+                <w:sz w:val="22"/>
+                <w:szCs w:val="22"/>
+              </w:rPr>
+              <w:t xml:space="preserve">å endre </w:t>
+            </w:r>
+            <w:proofErr w:type="spellStart"/>
+            <w:r>
+              <w:rPr>
+                <w:rFonts w:asciiTheme="minorHAnsi" w:hAnsiTheme="minorHAnsi" w:cstheme="minorHAnsi"/>
+                <w:sz w:val="22"/>
+                <w:szCs w:val="22"/>
+              </w:rPr>
+              <w:t>ufw</w:t>
+            </w:r>
+            <w:proofErr w:type="spellEnd"/>
+            <w:r>
+              <w:rPr>
+                <w:rFonts w:asciiTheme="minorHAnsi" w:hAnsiTheme="minorHAnsi" w:cstheme="minorHAnsi"/>
+                <w:sz w:val="22"/>
+                <w:szCs w:val="22"/>
+              </w:rPr>
+              <w:t xml:space="preserve"> (</w:t>
+            </w:r>
+            <w:proofErr w:type="spellStart"/>
+            <w:r>
+              <w:rPr>
+                <w:rFonts w:asciiTheme="minorHAnsi" w:hAnsiTheme="minorHAnsi" w:cstheme="minorHAnsi"/>
+                <w:sz w:val="22"/>
+                <w:szCs w:val="22"/>
+              </w:rPr>
+              <w:t>uncomplicated</w:t>
+            </w:r>
+            <w:proofErr w:type="spellEnd"/>
+            <w:r>
+              <w:rPr>
+                <w:rFonts w:asciiTheme="minorHAnsi" w:hAnsiTheme="minorHAnsi" w:cstheme="minorHAnsi"/>
+                <w:sz w:val="22"/>
+                <w:szCs w:val="22"/>
+              </w:rPr>
+              <w:t xml:space="preserve"> </w:t>
+            </w:r>
+            <w:proofErr w:type="spellStart"/>
+            <w:r>
+              <w:rPr>
+                <w:rFonts w:asciiTheme="minorHAnsi" w:hAnsiTheme="minorHAnsi" w:cstheme="minorHAnsi"/>
+                <w:sz w:val="22"/>
+                <w:szCs w:val="22"/>
+              </w:rPr>
+              <w:t>firewall</w:t>
+            </w:r>
+            <w:proofErr w:type="spellEnd"/>
+            <w:r>
+              <w:rPr>
+                <w:rFonts w:asciiTheme="minorHAnsi" w:hAnsiTheme="minorHAnsi" w:cstheme="minorHAnsi"/>
+                <w:sz w:val="22"/>
+                <w:szCs w:val="22"/>
+              </w:rPr>
+              <w:t>):</w:t>
+            </w:r>
+          </w:p>
+          <w:tbl>
+            <w:tblPr>
+              <w:tblStyle w:val="Tabellrutenett"/>
+              <w:tblW w:w="0" w:type="auto"/>
+              <w:tblInd w:w="659" w:type="dxa"/>
+              <w:tblLook w:val="04A0" w:firstRow="1" w:lastRow="0" w:firstColumn="1" w:lastColumn="0" w:noHBand="0" w:noVBand="1"/>
+            </w:tblPr>
+            <w:tblGrid>
+              <w:gridCol w:w="5301"/>
+            </w:tblGrid>
+            <w:tr>
+              <w:trPr>
+                <w:trHeight w:val="416"/>
+              </w:trPr>
+              <w:tc>
+                <w:tcPr>
+                  <w:tcW w:w="5301" w:type="dxa"/>
+                </w:tcPr>
+                <w:p>
+                  <w:pPr>
+                    <w:pStyle w:val="NormalWeb"/>
+                    <w:framePr w:hSpace="141" w:wrap="around" w:vAnchor="text" w:hAnchor="margin" w:xAlign="center" w:y="-181"/>
+                    <w:rPr>
+                      <w:rFonts w:ascii="Source Code Pro" w:hAnsi="Source Code Pro" w:cstheme="minorHAnsi"/>
+                      <w:i/>
+                      <w:iCs/>
+                      <w:sz w:val="22"/>
+                      <w:szCs w:val="22"/>
+                    </w:rPr>
+                  </w:pPr>
+                  <w:proofErr w:type="spellStart"/>
+                  <w:r>
+                    <w:rPr>
+                      <w:rFonts w:ascii="Source Code Pro" w:hAnsi="Source Code Pro" w:cstheme="minorHAnsi"/>
+                      <w:i/>
+                      <w:iCs/>
+                      <w:sz w:val="22"/>
+                      <w:szCs w:val="22"/>
+                    </w:rPr>
+                    <w:t>S</w:t>
+                  </w:r>
+                  <w:r>
+                    <w:rPr>
+                      <w:rFonts w:ascii="Source Code Pro" w:hAnsi="Source Code Pro" w:cstheme="minorHAnsi"/>
+                      <w:i/>
+                      <w:iCs/>
+                      <w:sz w:val="22"/>
+                      <w:szCs w:val="22"/>
+                    </w:rPr>
+                    <w:t>udo</w:t>
+                  </w:r>
+                  <w:proofErr w:type="spellEnd"/>
+                  <w:r>
+                    <w:rPr>
+                      <w:rFonts w:ascii="Source Code Pro" w:hAnsi="Source Code Pro" w:cstheme="minorHAnsi"/>
+                      <w:i/>
+                      <w:iCs/>
+                      <w:sz w:val="22"/>
+                      <w:szCs w:val="22"/>
+                    </w:rPr>
+                    <w:t xml:space="preserve"> </w:t>
+                  </w:r>
+                  <w:proofErr w:type="spellStart"/>
+                  <w:r>
+                    <w:rPr>
+                      <w:rFonts w:ascii="Source Code Pro" w:hAnsi="Source Code Pro" w:cstheme="minorHAnsi"/>
+                      <w:i/>
+                      <w:iCs/>
+                      <w:sz w:val="22"/>
+                      <w:szCs w:val="22"/>
+                    </w:rPr>
+                    <w:t>ufw</w:t>
+                  </w:r>
+                  <w:proofErr w:type="spellEnd"/>
+                  <w:r>
+                    <w:rPr>
+                      <w:rFonts w:ascii="Source Code Pro" w:hAnsi="Source Code Pro" w:cstheme="minorHAnsi"/>
+                      <w:i/>
+                      <w:iCs/>
+                      <w:sz w:val="22"/>
+                      <w:szCs w:val="22"/>
+                    </w:rPr>
+                    <w:t xml:space="preserve"> </w:t>
+                  </w:r>
+                  <w:proofErr w:type="spellStart"/>
+                  <w:r>
+                    <w:rPr>
+                      <w:rFonts w:ascii="Source Code Pro" w:hAnsi="Source Code Pro" w:cstheme="minorHAnsi"/>
+                      <w:i/>
+                      <w:iCs/>
+                      <w:sz w:val="22"/>
+                      <w:szCs w:val="22"/>
+                    </w:rPr>
+                    <w:t>allow</w:t>
+                  </w:r>
+                  <w:proofErr w:type="spellEnd"/>
+                  <w:r>
+                    <w:rPr>
+                      <w:rFonts w:ascii="Source Code Pro" w:hAnsi="Source Code Pro" w:cstheme="minorHAnsi"/>
+                      <w:i/>
+                      <w:iCs/>
+                      <w:sz w:val="22"/>
+                      <w:szCs w:val="22"/>
+                    </w:rPr>
+                    <w:t xml:space="preserve"> </w:t>
+                  </w:r>
+                  <w:r>
+                    <w:rPr>
+                      <w:rFonts w:ascii="Source Code Pro" w:hAnsi="Source Code Pro" w:cstheme="minorHAnsi"/>
+                      <w:i/>
+                      <w:iCs/>
+                      <w:sz w:val="22"/>
+                      <w:szCs w:val="22"/>
+                    </w:rPr>
+                    <w:t>http</w:t>
+                  </w:r>
+                </w:p>
+                <w:p>
+                  <w:pPr>
+                    <w:pStyle w:val="NormalWeb"/>
+                    <w:framePr w:hSpace="141" w:wrap="around" w:vAnchor="text" w:hAnchor="margin" w:xAlign="center" w:y="-181"/>
+                    <w:rPr>
+                      <w:rFonts w:ascii="Source Code Pro" w:hAnsi="Source Code Pro" w:cstheme="minorHAnsi"/>
+                      <w:i/>
+                      <w:iCs/>
+                      <w:sz w:val="22"/>
+                      <w:szCs w:val="22"/>
+                    </w:rPr>
+                  </w:pPr>
+                  <w:proofErr w:type="spellStart"/>
+                  <w:r>
+                    <w:rPr>
+                      <w:rFonts w:ascii="Source Code Pro" w:hAnsi="Source Code Pro" w:cstheme="minorHAnsi"/>
+                      <w:i/>
+                      <w:iCs/>
+                      <w:sz w:val="22"/>
+                      <w:szCs w:val="22"/>
+                    </w:rPr>
+                    <w:t>S</w:t>
+                  </w:r>
+                  <w:r>
+                    <w:rPr>
+                      <w:rFonts w:ascii="Source Code Pro" w:hAnsi="Source Code Pro" w:cstheme="minorHAnsi"/>
+                      <w:i/>
+                      <w:iCs/>
+                      <w:sz w:val="22"/>
+                      <w:szCs w:val="22"/>
+                    </w:rPr>
+                    <w:t>udo</w:t>
+                  </w:r>
+                  <w:proofErr w:type="spellEnd"/>
+                  <w:r>
+                    <w:rPr>
+                      <w:rFonts w:ascii="Source Code Pro" w:hAnsi="Source Code Pro" w:cstheme="minorHAnsi"/>
+                      <w:i/>
+                      <w:iCs/>
+                      <w:sz w:val="22"/>
+                      <w:szCs w:val="22"/>
+                    </w:rPr>
+                    <w:t xml:space="preserve"> </w:t>
+                  </w:r>
+                  <w:proofErr w:type="spellStart"/>
+                  <w:r>
+                    <w:rPr>
+                      <w:rFonts w:ascii="Source Code Pro" w:hAnsi="Source Code Pro" w:cstheme="minorHAnsi"/>
+                      <w:i/>
+                      <w:iCs/>
+                      <w:sz w:val="22"/>
+                      <w:szCs w:val="22"/>
+                    </w:rPr>
+                    <w:t>ufw</w:t>
+                  </w:r>
+                  <w:proofErr w:type="spellEnd"/>
+                  <w:r>
+                    <w:rPr>
+                      <w:rFonts w:ascii="Source Code Pro" w:hAnsi="Source Code Pro" w:cstheme="minorHAnsi"/>
+                      <w:i/>
+                      <w:iCs/>
+                      <w:sz w:val="22"/>
+                      <w:szCs w:val="22"/>
+                    </w:rPr>
+                    <w:t xml:space="preserve"> </w:t>
+                  </w:r>
+                  <w:proofErr w:type="spellStart"/>
+                  <w:r>
+                    <w:rPr>
+                      <w:rFonts w:ascii="Source Code Pro" w:hAnsi="Source Code Pro" w:cstheme="minorHAnsi"/>
+                      <w:i/>
+                      <w:iCs/>
+                      <w:sz w:val="22"/>
+                      <w:szCs w:val="22"/>
+                    </w:rPr>
+                    <w:t>allow</w:t>
+                  </w:r>
+                  <w:proofErr w:type="spellEnd"/>
+                  <w:r>
+                    <w:rPr>
+                      <w:rFonts w:ascii="Source Code Pro" w:hAnsi="Source Code Pro" w:cstheme="minorHAnsi"/>
+                      <w:i/>
+                      <w:iCs/>
+                      <w:sz w:val="22"/>
+                      <w:szCs w:val="22"/>
+                    </w:rPr>
+                    <w:t xml:space="preserve"> </w:t>
+                  </w:r>
+                  <w:proofErr w:type="spellStart"/>
+                  <w:r>
+                    <w:rPr>
+                      <w:rFonts w:ascii="Source Code Pro" w:hAnsi="Source Code Pro" w:cstheme="minorHAnsi"/>
+                      <w:i/>
+                      <w:iCs/>
+                      <w:sz w:val="22"/>
+                      <w:szCs w:val="22"/>
+                    </w:rPr>
+                    <w:t>ssh</w:t>
+                  </w:r>
+                  <w:proofErr w:type="spellEnd"/>
+                </w:p>
+              </w:tc>
+            </w:tr>
+          </w:tbl>
+          <w:p>
+            <w:pPr>
+              <w:pStyle w:val="NormalWeb"/>
+              <w:rPr>
+                <w:rFonts w:asciiTheme="minorHAnsi" w:hAnsiTheme="minorHAnsi" w:cstheme="minorHAnsi"/>
+                <w:sz w:val="22"/>
+                <w:szCs w:val="22"/>
+              </w:rPr>
+            </w:pPr>
+            <w:r>
+              <w:rPr>
+                <w:rFonts w:asciiTheme="minorHAnsi" w:hAnsiTheme="minorHAnsi" w:cstheme="minorHAnsi"/>
+                <w:sz w:val="22"/>
+                <w:szCs w:val="22"/>
+              </w:rPr>
+              <w:tab/>
+            </w:r>
+            <w:r>
+              <w:rPr>
+                <w:rFonts w:asciiTheme="minorHAnsi" w:hAnsiTheme="minorHAnsi" w:cstheme="minorHAnsi"/>
+                <w:sz w:val="22"/>
+                <w:szCs w:val="22"/>
+              </w:rPr>
+              <w:t>Vi kan sjekke om den på med</w:t>
+            </w:r>
+          </w:p>
+          <w:tbl>
+            <w:tblPr>
+              <w:tblStyle w:val="Tabellrutenett"/>
+              <w:tblW w:w="0" w:type="auto"/>
+              <w:tblInd w:w="659" w:type="dxa"/>
+              <w:tblLook w:val="04A0" w:firstRow="1" w:lastRow="0" w:firstColumn="1" w:lastColumn="0" w:noHBand="0" w:noVBand="1"/>
+            </w:tblPr>
+            <w:tblGrid>
+              <w:gridCol w:w="5301"/>
+            </w:tblGrid>
+            <w:tr>
+              <w:trPr>
+                <w:trHeight w:val="416"/>
+              </w:trPr>
+              <w:tc>
+                <w:tcPr>
+                  <w:tcW w:w="5301" w:type="dxa"/>
+                </w:tcPr>
+                <w:p>
+                  <w:pPr>
+                    <w:pStyle w:val="NormalWeb"/>
+                    <w:framePr w:hSpace="141" w:wrap="around" w:vAnchor="text" w:hAnchor="margin" w:xAlign="center" w:y="-181"/>
+                    <w:rPr>
+                      <w:rFonts w:ascii="Source Code Pro" w:hAnsi="Source Code Pro" w:cstheme="minorHAnsi"/>
+                      <w:i/>
+                      <w:iCs/>
+                      <w:sz w:val="22"/>
+                      <w:szCs w:val="22"/>
+                    </w:rPr>
+                  </w:pPr>
+                  <w:proofErr w:type="spellStart"/>
+                  <w:r>
+                    <w:rPr>
+                      <w:rFonts w:ascii="Source Code Pro" w:hAnsi="Source Code Pro" w:cstheme="minorHAnsi"/>
+                      <w:i/>
+                      <w:iCs/>
+                      <w:sz w:val="22"/>
+                      <w:szCs w:val="22"/>
+                    </w:rPr>
+                    <w:t>S</w:t>
+                  </w:r>
+                  <w:r>
+                    <w:rPr>
+                      <w:rFonts w:ascii="Source Code Pro" w:hAnsi="Source Code Pro" w:cstheme="minorHAnsi"/>
+                      <w:i/>
+                      <w:iCs/>
+                      <w:sz w:val="22"/>
+                      <w:szCs w:val="22"/>
+                    </w:rPr>
+                    <w:t>udo</w:t>
+                  </w:r>
+                  <w:proofErr w:type="spellEnd"/>
+                  <w:r>
+                    <w:rPr>
+                      <w:rFonts w:ascii="Source Code Pro" w:hAnsi="Source Code Pro" w:cstheme="minorHAnsi"/>
+                      <w:i/>
+                      <w:iCs/>
+                      <w:sz w:val="22"/>
+                      <w:szCs w:val="22"/>
+                    </w:rPr>
+                    <w:t xml:space="preserve"> </w:t>
+                  </w:r>
+                  <w:proofErr w:type="spellStart"/>
+                  <w:r>
+                    <w:rPr>
+                      <w:rFonts w:ascii="Source Code Pro" w:hAnsi="Source Code Pro" w:cstheme="minorHAnsi"/>
+                      <w:i/>
+                      <w:iCs/>
+                      <w:sz w:val="22"/>
+                      <w:szCs w:val="22"/>
+                    </w:rPr>
+                    <w:t>ufw</w:t>
+                  </w:r>
+                  <w:proofErr w:type="spellEnd"/>
+                  <w:r>
+                    <w:rPr>
+                      <w:rFonts w:ascii="Source Code Pro" w:hAnsi="Source Code Pro" w:cstheme="minorHAnsi"/>
+                      <w:i/>
+                      <w:iCs/>
+                      <w:sz w:val="22"/>
+                      <w:szCs w:val="22"/>
+                    </w:rPr>
+                    <w:t xml:space="preserve"> status</w:t>
+                  </w:r>
+                </w:p>
+              </w:tc>
+            </w:tr>
+          </w:tbl>
+          <w:p>
+            <w:pPr>
+              <w:pStyle w:val="NormalWeb"/>
+              <w:rPr>
+                <w:rFonts w:asciiTheme="minorHAnsi" w:hAnsiTheme="minorHAnsi" w:cstheme="minorHAnsi"/>
+                <w:sz w:val="22"/>
+                <w:szCs w:val="22"/>
+              </w:rPr>
+            </w:pPr>
+            <w:r>
+              <w:rPr>
+                <w:rFonts w:asciiTheme="minorHAnsi" w:hAnsiTheme="minorHAnsi" w:cstheme="minorHAnsi"/>
+                <w:sz w:val="22"/>
+                <w:szCs w:val="22"/>
+              </w:rPr>
+              <w:tab/>
+              <w:t>Hvis den er på, slå den på med</w:t>
+            </w:r>
+          </w:p>
+          <w:tbl>
+            <w:tblPr>
+              <w:tblStyle w:val="Tabellrutenett"/>
+              <w:tblW w:w="0" w:type="auto"/>
+              <w:tblInd w:w="659" w:type="dxa"/>
+              <w:tblLook w:val="04A0" w:firstRow="1" w:lastRow="0" w:firstColumn="1" w:lastColumn="0" w:noHBand="0" w:noVBand="1"/>
+            </w:tblPr>
+            <w:tblGrid>
+              <w:gridCol w:w="5301"/>
+            </w:tblGrid>
+            <w:tr>
+              <w:trPr>
+                <w:trHeight w:val="416"/>
+              </w:trPr>
+              <w:tc>
+                <w:tcPr>
+                  <w:tcW w:w="5301" w:type="dxa"/>
+                </w:tcPr>
+                <w:p>
+                  <w:pPr>
+                    <w:pStyle w:val="NormalWeb"/>
+                    <w:framePr w:hSpace="141" w:wrap="around" w:vAnchor="text" w:hAnchor="margin" w:xAlign="center" w:y="-181"/>
+                    <w:rPr>
+                      <w:rFonts w:ascii="Source Code Pro" w:hAnsi="Source Code Pro" w:cstheme="minorHAnsi"/>
+                      <w:i/>
+                      <w:iCs/>
+                      <w:sz w:val="22"/>
+                      <w:szCs w:val="22"/>
+                    </w:rPr>
+                  </w:pPr>
+                  <w:proofErr w:type="spellStart"/>
+                  <w:r>
+                    <w:rPr>
+                      <w:rFonts w:ascii="Source Code Pro" w:hAnsi="Source Code Pro" w:cstheme="minorHAnsi"/>
+                      <w:i/>
+                      <w:iCs/>
+                      <w:sz w:val="22"/>
+                      <w:szCs w:val="22"/>
+                    </w:rPr>
+                    <w:t>S</w:t>
+                  </w:r>
+                  <w:r>
+                    <w:rPr>
+                      <w:rFonts w:ascii="Source Code Pro" w:hAnsi="Source Code Pro" w:cstheme="minorHAnsi"/>
+                      <w:i/>
+                      <w:iCs/>
+                      <w:sz w:val="22"/>
+                      <w:szCs w:val="22"/>
+                    </w:rPr>
+                    <w:t>udo</w:t>
+                  </w:r>
+                  <w:proofErr w:type="spellEnd"/>
+                  <w:r>
+                    <w:rPr>
+                      <w:rFonts w:ascii="Source Code Pro" w:hAnsi="Source Code Pro" w:cstheme="minorHAnsi"/>
+                      <w:i/>
+                      <w:iCs/>
+                      <w:sz w:val="22"/>
+                      <w:szCs w:val="22"/>
+                    </w:rPr>
+                    <w:t xml:space="preserve"> </w:t>
+                  </w:r>
+                  <w:proofErr w:type="spellStart"/>
+                  <w:r>
+                    <w:rPr>
+                      <w:rFonts w:ascii="Source Code Pro" w:hAnsi="Source Code Pro" w:cstheme="minorHAnsi"/>
+                      <w:i/>
+                      <w:iCs/>
+                      <w:sz w:val="22"/>
+                      <w:szCs w:val="22"/>
+                    </w:rPr>
+                    <w:t>ufw</w:t>
+                  </w:r>
+                  <w:proofErr w:type="spellEnd"/>
+                  <w:r>
+                    <w:rPr>
+                      <w:rFonts w:ascii="Source Code Pro" w:hAnsi="Source Code Pro" w:cstheme="minorHAnsi"/>
+                      <w:i/>
+                      <w:iCs/>
+                      <w:sz w:val="22"/>
+                      <w:szCs w:val="22"/>
+                    </w:rPr>
+                    <w:t xml:space="preserve"> </w:t>
+                  </w:r>
+                  <w:proofErr w:type="spellStart"/>
+                  <w:r>
+                    <w:rPr>
+                      <w:rFonts w:ascii="Source Code Pro" w:hAnsi="Source Code Pro" w:cstheme="minorHAnsi"/>
+                      <w:i/>
+                      <w:iCs/>
+                      <w:sz w:val="22"/>
+                      <w:szCs w:val="22"/>
+                    </w:rPr>
+                    <w:t>enable</w:t>
+                  </w:r>
+                  <w:proofErr w:type="spellEnd"/>
+                </w:p>
+              </w:tc>
+            </w:tr>
+          </w:tbl>
+          <w:p>
+            <w:pPr>
+              <w:pStyle w:val="NormalWeb"/>
+              <w:rPr>
+                <w:rFonts w:asciiTheme="minorHAnsi" w:hAnsiTheme="minorHAnsi" w:cstheme="minorHAnsi"/>
+                <w:sz w:val="22"/>
+                <w:szCs w:val="22"/>
+              </w:rPr>
+            </w:pPr>
+            <w:r>
+              <w:rPr>
+                <w:rFonts w:asciiTheme="minorHAnsi" w:hAnsiTheme="minorHAnsi" w:cstheme="minorHAnsi"/>
+                <w:b/>
+                <w:bCs/>
+                <w:sz w:val="22"/>
+                <w:szCs w:val="22"/>
+              </w:rPr>
+              <w:t>Ekstra steg</w:t>
+            </w:r>
+            <w:r>
+              <w:rPr>
+                <w:rFonts w:asciiTheme="minorHAnsi" w:hAnsiTheme="minorHAnsi" w:cstheme="minorHAnsi"/>
+                <w:sz w:val="22"/>
+                <w:szCs w:val="22"/>
+              </w:rPr>
+              <w:t>:</w:t>
+            </w:r>
+          </w:p>
+          <w:p>
+            <w:pPr>
+              <w:pStyle w:val="NormalWeb"/>
+              <w:rPr>
+                <w:rFonts w:asciiTheme="minorHAnsi" w:hAnsiTheme="minorHAnsi" w:cstheme="minorHAnsi"/>
+                <w:sz w:val="22"/>
+                <w:szCs w:val="22"/>
+              </w:rPr>
+            </w:pPr>
+            <w:r>
+              <w:rPr>
+                <w:rFonts w:asciiTheme="minorHAnsi" w:hAnsiTheme="minorHAnsi" w:cstheme="minorHAnsi"/>
+                <w:sz w:val="22"/>
+                <w:szCs w:val="22"/>
+              </w:rPr>
+              <w:t>Det hjelper med å ha en statisk IP adresse:</w:t>
             </w:r>
           </w:p>
           <w:p>
@@ -3971,21 +5160,21 @@
               <w:tblLook w:val="04A0" w:firstRow="1" w:lastRow="0" w:firstColumn="1" w:lastColumn="0" w:noHBand="0" w:noVBand="1"/>
             </w:tblPr>
             <w:tblGrid>
-              <w:gridCol w:w="6380"/>
+              <w:gridCol w:w="6560"/>
             </w:tblGrid>
             <w:tr>
               <w:trPr>
-                <w:trHeight w:val="443"/>
+                <w:trHeight w:val="315"/>
               </w:trPr>
               <w:tc>
                 <w:tcPr>
-                  <w:tcW w:w="6380" w:type="dxa"/>
+                  <w:tcW w:w="6560" w:type="dxa"/>
                 </w:tcPr>
                 <w:p>
                   <w:pPr>
                     <w:pStyle w:val="NormalWeb"/>
                     <w:rPr>
-                      <w:rFonts w:asciiTheme="minorHAnsi" w:hAnsiTheme="minorHAnsi" w:cstheme="minorHAnsi"/>
+                      <w:rFonts w:ascii="Source Code Pro" w:hAnsi="Source Code Pro" w:cstheme="minorHAnsi"/>
                       <w:sz w:val="22"/>
                       <w:szCs w:val="22"/>
                     </w:rPr>
@@ -3993,7 +5182,7 @@
                   <w:proofErr w:type="spellStart"/>
                   <w:r>
                     <w:rPr>
-                      <w:rFonts w:asciiTheme="minorHAnsi" w:hAnsiTheme="minorHAnsi" w:cstheme="minorHAnsi"/>
+                      <w:rFonts w:ascii="Source Code Pro" w:hAnsi="Source Code Pro" w:cstheme="minorHAnsi"/>
                       <w:i/>
                       <w:iCs/>
                       <w:sz w:val="22"/>
@@ -4004,7 +5193,7 @@
                   <w:proofErr w:type="spellEnd"/>
                   <w:r>
                     <w:rPr>
-                      <w:rFonts w:asciiTheme="minorHAnsi" w:hAnsiTheme="minorHAnsi" w:cstheme="minorHAnsi"/>
+                      <w:rFonts w:ascii="Source Code Pro" w:hAnsi="Source Code Pro" w:cstheme="minorHAnsi"/>
                       <w:i/>
                       <w:iCs/>
                       <w:sz w:val="22"/>
@@ -4119,18 +5308,161 @@
         </w:tc>
       </w:tr>
     </w:tbl>
+    <w:tbl>
+      <w:tblPr>
+        <w:tblW w:w="10916" w:type="dxa"/>
+        <w:tblInd w:w="-856" w:type="dxa"/>
+        <w:tblLayout w:type="fixed"/>
+        <w:tblLook w:val="0600" w:firstRow="0" w:lastRow="0" w:firstColumn="0" w:lastColumn="0" w:noHBand="1" w:noVBand="1"/>
+      </w:tblPr>
+      <w:tblGrid>
+        <w:gridCol w:w="10916"/>
+      </w:tblGrid>
+      <w:tr>
+        <w:trPr>
+          <w:trHeight w:val="4320"/>
+        </w:trPr>
+        <w:tc>
+          <w:tcPr>
+            <w:tcW w:w="10916" w:type="dxa"/>
+          </w:tcPr>
+          <w:p>
+            <w:pPr>
+              <w:jc w:val="center"/>
+              <w:outlineLvl w:val="0"/>
+              <w:rPr>
+                <w:rFonts w:asciiTheme="majorHAnsi" w:hAnsiTheme="majorHAnsi" w:cstheme="majorHAnsi"/>
+                <w:caps/>
+                <w:color w:val="FFFFFF" w:themeColor="background1"/>
+                <w:sz w:val="96"/>
+                <w:szCs w:val="96"/>
+              </w:rPr>
+            </w:pPr>
+          </w:p>
+        </w:tc>
+      </w:tr>
+      <w:tr>
+        <w:trPr>
+          <w:trHeight w:val="944"/>
+        </w:trPr>
+        <w:tc>
+          <w:tcPr>
+            <w:tcW w:w="10916" w:type="dxa"/>
+            <w:vAlign w:val="center"/>
+          </w:tcPr>
+          <w:p>
+            <w:pPr>
+              <w:pStyle w:val="Tittel"/>
+              <w:rPr>
+                <w:color w:val="auto"/>
+              </w:rPr>
+            </w:pPr>
+            <w:r>
+              <w:rPr>
+                <w:color w:val="auto"/>
+              </w:rPr>
+              <w:t>FIN</w:t>
+            </w:r>
+          </w:p>
+        </w:tc>
+      </w:tr>
+      <w:tr>
+        <w:trPr>
+          <w:trHeight w:val="1528"/>
+        </w:trPr>
+        <w:tc>
+          <w:tcPr>
+            <w:tcW w:w="10916" w:type="dxa"/>
+            <w:vAlign w:val="center"/>
+          </w:tcPr>
+          <w:p>
+            <w:pPr>
+              <w:pStyle w:val="Undertittel"/>
+              <w:framePr w:wrap="auto" w:vAnchor="margin" w:hAnchor="text" w:yAlign="inline"/>
+            </w:pPr>
+          </w:p>
+        </w:tc>
+      </w:tr>
+      <w:tr>
+        <w:trPr>
+          <w:trHeight w:val="6491"/>
+        </w:trPr>
+        <w:tc>
+          <w:tcPr>
+            <w:tcW w:w="10916" w:type="dxa"/>
+            <w:vAlign w:val="bottom"/>
+          </w:tcPr>
+          <w:p>
+            <w:pPr>
+              <w:pStyle w:val="Forsideinfo"/>
+              <w:rPr>
+                <w:noProof/>
+                <w:lang w:val="en-US"/>
+              </w:rPr>
+            </w:pPr>
+            <w:r>
+              <w:rPr>
+                <w:noProof/>
+                <w:color w:val="auto"/>
+              </w:rPr>
+              <w:t>Adrian Paul Limapiado Balunan</w:t>
+            </w:r>
+            <w:r>
+              <w:rPr>
+                <w:noProof/>
+                <w:color w:val="auto"/>
+                <w:lang w:val="en-US" w:bidi="nb-NO"/>
+              </w:rPr>
+              <w:t xml:space="preserve"> </w:t>
+            </w:r>
+            <w:sdt>
+              <w:sdtPr>
+                <w:rPr>
+                  <w:noProof/>
+                  <w:color w:val="auto"/>
+                </w:rPr>
+                <w:id w:val="-1509353714"/>
+                <w:placeholder>
+                  <w:docPart w:val="73D43ED79A4E44C7AC4ED1285B666854"/>
+                </w:placeholder>
+                <w:temporary/>
+                <w:showingPlcHdr/>
+                <w15:appearance w15:val="hidden"/>
+              </w:sdtPr>
+              <w:sdtContent>
+                <w:r>
+                  <w:rPr>
+                    <w:noProof/>
+                    <w:color w:val="auto"/>
+                    <w:lang w:val="en-US" w:bidi="nb-NO"/>
+                  </w:rPr>
+                  <w:t>|</w:t>
+                </w:r>
+              </w:sdtContent>
+            </w:sdt>
+            <w:r>
+              <w:rPr>
+                <w:noProof/>
+                <w:color w:val="auto"/>
+                <w:lang w:val="en-US" w:bidi="nb-NO"/>
+              </w:rPr>
+              <w:t xml:space="preserve"> </w:t>
+            </w:r>
+            <w:r>
+              <w:rPr>
+                <w:noProof/>
+                <w:color w:val="auto"/>
+              </w:rPr>
+              <w:t>22.01.2024</w:t>
+            </w:r>
+          </w:p>
+        </w:tc>
+      </w:tr>
+    </w:tbl>
     <w:p>
       <w:pPr>
         <w:spacing w:after="160" w:line="259" w:lineRule="auto"/>
       </w:pPr>
-      <w:bookmarkStart w:id="1" w:name="_Prestige"/>
-      <w:bookmarkStart w:id="2" w:name="_Konto_Håndering"/>
-      <w:bookmarkStart w:id="3" w:name="_Setting"/>
-      <w:bookmarkStart w:id="4" w:name="_Admin-panel"/>
-      <w:bookmarkEnd w:id="1"/>
-      <w:bookmarkEnd w:id="2"/>
-      <w:bookmarkEnd w:id="3"/>
-      <w:bookmarkEnd w:id="4"/>
     </w:p>
     <w:sectPr>
       <w:footerReference w:type="default" r:id="rId10"/>
@@ -4172,7 +5504,6 @@
         <w:docPartUnique/>
       </w:docPartObj>
     </w:sdtPr>
-    <w:sdtEndPr/>
     <w:sdtContent>
       <w:p>
         <w:pPr>
@@ -6514,6 +7845,36 @@
         </w:p>
       </w:docPartBody>
     </w:docPart>
+    <w:docPart>
+      <w:docPartPr>
+        <w:name w:val="73D43ED79A4E44C7AC4ED1285B666854"/>
+        <w:category>
+          <w:name w:val="Generelt"/>
+          <w:gallery w:val="placeholder"/>
+        </w:category>
+        <w:types>
+          <w:type w:val="bbPlcHdr"/>
+        </w:types>
+        <w:behaviors>
+          <w:behavior w:val="content"/>
+        </w:behaviors>
+        <w:guid w:val="{9E300D9F-A401-4459-AA8B-D92A051311D5}"/>
+      </w:docPartPr>
+      <w:docPartBody>
+        <w:p>
+          <w:pPr>
+            <w:pStyle w:val="73D43ED79A4E44C7AC4ED1285B666854"/>
+          </w:pPr>
+          <w:r>
+            <w:rPr>
+              <w:noProof/>
+              <w:lang w:bidi="nb-NO"/>
+            </w:rPr>
+            <w:t>|</w:t>
+          </w:r>
+        </w:p>
+      </w:docPartBody>
+    </w:docPart>
   </w:docParts>
 </w:glossaryDocument>
 </file>
@@ -6562,6 +7923,18 @@
     <w:pitch w:val="variable"/>
     <w:sig w:usb0="E4002EFF" w:usb1="C200247B" w:usb2="00000009" w:usb3="00000000" w:csb0="000001FF" w:csb1="00000000"/>
   </w:font>
+  <w:font w:name="Source Code Pro">
+    <w:charset w:val="00"/>
+    <w:family w:val="modern"/>
+    <w:pitch w:val="fixed"/>
+    <w:sig w:usb0="200002F7" w:usb1="02003803" w:usb2="00000000" w:usb3="00000000" w:csb0="0000019F" w:csb1="00000000"/>
+  </w:font>
+  <w:font w:name="Suez One">
+    <w:charset w:val="B1"/>
+    <w:family w:val="auto"/>
+    <w:pitch w:val="variable"/>
+    <w:sig w:usb0="00000807" w:usb1="40000000" w:usb2="00000000" w:usb3="00000000" w:csb0="000000B3" w:csb1="00000000"/>
+  </w:font>
   <w:font w:name="Aptos">
     <w:charset w:val="00"/>
     <w:family w:val="swiss"/>
@@ -6596,13 +7969,16 @@
   <w:rsids>
     <w:rsidRoot w:val="005F2379"/>
     <w:rsid w:val="00173860"/>
+    <w:rsid w:val="001B2B0E"/>
     <w:rsid w:val="00262C1E"/>
     <w:rsid w:val="002D1BA6"/>
     <w:rsid w:val="00355469"/>
     <w:rsid w:val="005F2379"/>
     <w:rsid w:val="00633129"/>
     <w:rsid w:val="0070401F"/>
+    <w:rsid w:val="0078516D"/>
     <w:rsid w:val="007A61B7"/>
+    <w:rsid w:val="00A73F3F"/>
     <w:rsid w:val="00B2606C"/>
     <w:rsid w:val="00CA6168"/>
     <w:rsid w:val="00D445D7"/>
@@ -7062,6 +8438,17 @@
     <w:name w:val="C16DD1B375844E329943912D9C8FA678"/>
     <w:rsid w:val="005F2379"/>
   </w:style>
+  <w:style w:type="paragraph" w:customStyle="1" w:styleId="73D43ED79A4E44C7AC4ED1285B666854">
+    <w:name w:val="73D43ED79A4E44C7AC4ED1285B666854"/>
+    <w:rsid w:val="0078516D"/>
+    <w:pPr>
+      <w:spacing w:line="278" w:lineRule="auto"/>
+    </w:pPr>
+    <w:rPr>
+      <w:sz w:val="24"/>
+      <w:szCs w:val="24"/>
+    </w:rPr>
+  </w:style>
 </w:styles>
 </file>
 

</xml_diff>